<commit_message>
Async functions in templater
</commit_message>
<xml_diff>
--- a/services/templateDocx/InOut/template.docx
+++ b/services/templateDocx/InOut/template.docx
@@ -9,7 +9,13 @@
       </w:pPr>
       <w:r>
         <w:rPr/>
-        <w:t xml:space="preserve">Baskov Kolyan323</w:t>
+        <w:t xml:space="preserve">Бахрамов </w:t>
+      </w:r>
+      <w:bookmarkStart w:id="0" w:name="__DdeLink__17_1286012401"/>
+      <w:bookmarkEnd w:id="0"/>
+      <w:r>
+        <w:rPr/>
+        <w:t xml:space="preserve">Нуркасым</w:t>
       </w:r>
     </w:p>
     <w:p>
@@ -20,7 +26,37 @@
       </w:pPr>
       <w:r>
         <w:rPr/>
-        <w:t xml:space="preserve">Price : undefined</w:t>
+        <w:t xml:space="preserve">Price : 150 000 Нуркасым</w:t>
+      </w:r>
+    </w:p>
+    <w:p>
+      <w:pPr>
+        <w:pStyle w:val="Normal"/>
+        <w:spacing w:before="0" w:after="200"/>
+        <w:rPr/>
+      </w:pPr>
+      <w:r>
+        <w:rPr/>
+      </w:r>
+    </w:p>
+    <w:p>
+      <w:pPr>
+        <w:pStyle w:val="Normal"/>
+        <w:spacing w:before="0" w:after="200"/>
+        <w:rPr/>
+      </w:pPr>
+      <w:r>
+        <w:rPr/>
+      </w:r>
+    </w:p>
+    <w:p>
+      <w:pPr>
+        <w:pStyle w:val="Normal"/>
+        <w:spacing w:before="0" w:after="200"/>
+        <w:rPr/>
+      </w:pPr>
+      <w:r>
+        <w:rPr/>
       </w:r>
     </w:p>
     <w:p>
@@ -74,7 +110,7 @@
       <w:rPr>
         <w:color w:val="FF0000"/>
       </w:rPr>
-      <w:t xml:space="preserve">Baskov</w:t>
+      <w:t xml:space="preserve">Бахрамов</w:t>
     </w:r>
     <w:r>
       <w:rPr/>
@@ -84,12 +120,12 @@
       <w:rPr>
         <w:shd w:fill="FFFF00" w:val="clear"/>
       </w:rPr>
-      <w:t xml:space="preserve">Kolyan323</w:t>
+      <w:t xml:space="preserve">Нуркасым</w:t>
     </w:r>
     <w:r>
       <w:rPr/>
       <w:tab/>
-      <w:t xml:space="preserve">8775</w:t>
+      <w:t xml:space="preserve">33-22-11</w:t>
     </w:r>
   </w:p>
 </w:ftr>
@@ -117,15 +153,7 @@
                 </w:pPr>
                 <w:r>
                   <w:rPr/>
-                  <w:t xml:space="preserve">Kolyan323</w:t>
-                </w:r>
-                <w:r>
-                  <w:rPr/>
-                  <w:t xml:space="preserve"> </w:t>
-                </w:r>
-                <w:r>
-                  <w:rPr/>
-                  <w:t xml:space="preserve">Baskov </w:t>
+                  <w:t xml:space="preserve">Нуркасым Бахрамов </w:t>
                 </w:r>
               </w:p>
               <w:p>
@@ -135,7 +163,7 @@
                 </w:pPr>
                 <w:r>
                   <w:rPr/>
-                  <w:t xml:space="preserve">8775</w:t>
+                  <w:t xml:space="preserve">33-22-11</w:t>
                 </w:r>
               </w:p>
               <w:p>
@@ -193,7 +221,7 @@
                 </w:pPr>
                 <w:r>
                   <w:rPr/>
-                  <w:t xml:space="preserve">News</w:t>
+                  <w:t xml:space="preserve">Информация</w:t>
                 </w:r>
               </w:p>
             </w:txbxContent>

</xml_diff>